<commit_message>
fix(apply): update application letter document for 2025
</commit_message>
<xml_diff>
--- a/apply/2025-向嘉豪-博士申请书2025.4-18.docx
+++ b/apply/2025-向嘉豪-博士申请书2025.4-18.docx
@@ -161,13 +161,13 @@
                 <wp:anchor distT="0" distB="0" distL="114300" distR="114300" simplePos="0" relativeHeight="251661312" behindDoc="1" locked="0" layoutInCell="1" allowOverlap="1">
                   <wp:simplePos x="0" y="0"/>
                   <wp:positionH relativeFrom="column">
-                    <wp:posOffset>5039360</wp:posOffset>
+                    <wp:posOffset>5045075</wp:posOffset>
                   </wp:positionH>
                   <wp:positionV relativeFrom="paragraph">
-                    <wp:posOffset>-3175</wp:posOffset>
+                    <wp:posOffset>1905</wp:posOffset>
                   </wp:positionV>
-                  <wp:extent cx="1088390" cy="1452880"/>
-                  <wp:effectExtent l="0" t="0" r="3810" b="20320"/>
+                  <wp:extent cx="915035" cy="1221740"/>
+                  <wp:effectExtent l="0" t="0" r="14605" b="12700"/>
                   <wp:wrapNone/>
                   <wp:docPr id="14" name="图片 14" descr="/Users/xiangjiahao/Desktop/image.jpgimage"/>
                   <wp:cNvGraphicFramePr>
@@ -192,7 +192,7 @@
                         <pic:spPr>
                           <a:xfrm>
                             <a:off x="0" y="0"/>
-                            <a:ext cx="1088390" cy="1452880"/>
+                            <a:ext cx="915035" cy="1221740"/>
                           </a:xfrm>
                           <a:prstGeom prst="rect">
                             <a:avLst/>
@@ -757,39 +757,18 @@
                 <w:sz w:val="24"/>
                 <w:szCs w:val="24"/>
               </w:rPr>
-              <w:t>201</w:t>
-            </w:r>
-            <w:r>
-              <w:rPr>
-                <w:rFonts w:hint="eastAsia" w:ascii="Times New Roman" w:hAnsi="Times New Roman" w:eastAsia="SimSun" w:cs="Times New Roman"/>
+              <w:t>20</w:t>
+            </w:r>
+            <w:r>
+              <w:rPr>
+                <w:rFonts w:hint="eastAsia" w:ascii="Times New Roman" w:hAnsi="Times New Roman" w:eastAsia="Times New Roman" w:cs="Times New Roman"/>
                 <w:spacing w:val="-10"/>
                 <w:position w:val="6"/>
                 <w:sz w:val="24"/>
                 <w:szCs w:val="24"/>
                 <w:lang w:val="en-US" w:eastAsia="zh-CN"/>
               </w:rPr>
-              <w:t>7</w:t>
-            </w:r>
-            <w:r>
-              <w:rPr>
-                <w:rFonts w:ascii="宋体" w:hAnsi="宋体" w:eastAsia="宋体" w:cs="宋体"/>
-                <w:spacing w:val="-10"/>
-                <w:position w:val="6"/>
-                <w:sz w:val="24"/>
-                <w:szCs w:val="24"/>
-              </w:rPr>
-              <w:t>年</w:t>
-            </w:r>
-            <w:r>
-              <w:rPr>
-                <w:rFonts w:hint="eastAsia" w:ascii="宋体" w:hAnsi="宋体" w:eastAsia="宋体" w:cs="宋体"/>
-                <w:spacing w:val="-10"/>
-                <w:position w:val="6"/>
-                <w:sz w:val="24"/>
-                <w:szCs w:val="24"/>
-                <w:lang w:val="en-US" w:eastAsia="zh-CN"/>
-              </w:rPr>
-              <w:t xml:space="preserve"> </w:t>
+              <w:t>23</w:t>
             </w:r>
             <w:r>
               <w:rPr>
@@ -799,17 +778,18 @@
                 <w:sz w:val="24"/>
                 <w:szCs w:val="24"/>
               </w:rPr>
-              <w:t>9</w:t>
-            </w:r>
-            <w:r>
-              <w:rPr>
-                <w:rFonts w:ascii="宋体" w:hAnsi="宋体" w:eastAsia="宋体" w:cs="宋体"/>
+              <w:t>年 9月-</w:t>
+            </w:r>
+            <w:r>
+              <w:rPr>
+                <w:rFonts w:hint="eastAsia" w:ascii="Times New Roman" w:hAnsi="Times New Roman" w:eastAsia="Times New Roman" w:cs="Times New Roman"/>
                 <w:spacing w:val="-10"/>
                 <w:position w:val="6"/>
                 <w:sz w:val="24"/>
                 <w:szCs w:val="24"/>
-              </w:rPr>
-              <w:t>月</w:t>
+                <w:lang w:val="en-US" w:eastAsia="zh-CN"/>
+              </w:rPr>
+              <w:t>至今</w:t>
             </w:r>
             <w:r>
               <w:rPr>
@@ -819,18 +799,53 @@
                 <w:sz w:val="24"/>
                 <w:szCs w:val="24"/>
               </w:rPr>
-              <w:t>-</w:t>
-            </w:r>
-            <w:r>
-              <w:rPr>
-                <w:rFonts w:hint="eastAsia" w:ascii="Times New Roman" w:hAnsi="Times New Roman" w:eastAsia="宋体" w:cs="Times New Roman"/>
+              <w:t>，</w:t>
+            </w:r>
+            <w:r>
+              <w:rPr>
+                <w:rFonts w:hint="default" w:ascii="Times New Roman" w:hAnsi="Times New Roman" w:eastAsia="Times New Roman" w:cs="Times New Roman"/>
                 <w:spacing w:val="-10"/>
                 <w:position w:val="6"/>
                 <w:sz w:val="24"/>
                 <w:szCs w:val="24"/>
-                <w:lang w:val="en-US" w:eastAsia="zh-CN"/>
-              </w:rPr>
-              <w:t xml:space="preserve"> </w:t>
+              </w:rPr>
+              <w:t>衡阳师范学院，硕士，电子信息，导师：李浪教授，进行密码算法</w:t>
+            </w:r>
+            <w:ins w:id="0" w:author="李浪" w:date="2025-04-18T20:27:45Z">
+              <w:r>
+                <w:rPr>
+                  <w:rFonts w:hint="eastAsia" w:ascii="Times New Roman" w:hAnsi="Times New Roman" w:eastAsia="宋体" w:cs="Times New Roman"/>
+                  <w:spacing w:val="-10"/>
+                  <w:position w:val="6"/>
+                  <w:sz w:val="24"/>
+                  <w:szCs w:val="24"/>
+                  <w:lang w:val="en-US" w:eastAsia="zh-CN"/>
+                </w:rPr>
+                <w:t>设计</w:t>
+              </w:r>
+            </w:ins>
+            <w:ins w:id="1" w:author="李浪" w:date="2025-04-18T20:27:47Z">
+              <w:r>
+                <w:rPr>
+                  <w:rFonts w:hint="eastAsia" w:ascii="Times New Roman" w:hAnsi="Times New Roman" w:eastAsia="宋体" w:cs="Times New Roman"/>
+                  <w:spacing w:val="-10"/>
+                  <w:position w:val="6"/>
+                  <w:sz w:val="24"/>
+                  <w:szCs w:val="24"/>
+                  <w:lang w:val="en-US" w:eastAsia="zh-CN"/>
+                </w:rPr>
+                <w:t>与</w:t>
+              </w:r>
+            </w:ins>
+            <w:r>
+              <w:rPr>
+                <w:rFonts w:hint="default" w:ascii="Times New Roman" w:hAnsi="Times New Roman" w:eastAsia="Times New Roman" w:cs="Times New Roman"/>
+                <w:spacing w:val="-10"/>
+                <w:position w:val="6"/>
+                <w:sz w:val="24"/>
+                <w:szCs w:val="24"/>
+              </w:rPr>
+              <w:t>优化实现</w:t>
             </w:r>
             <w:r>
               <w:rPr>
@@ -840,59 +855,7 @@
                 <w:sz w:val="24"/>
                 <w:szCs w:val="24"/>
               </w:rPr>
-              <w:t>20</w:t>
-            </w:r>
-            <w:r>
-              <w:rPr>
-                <w:rFonts w:hint="eastAsia" w:ascii="Times New Roman" w:hAnsi="Times New Roman" w:eastAsia="Times New Roman" w:cs="Times New Roman"/>
-                <w:spacing w:val="-10"/>
-                <w:position w:val="6"/>
-                <w:sz w:val="24"/>
-                <w:szCs w:val="24"/>
-                <w:lang w:val="en-US" w:eastAsia="zh-CN"/>
-              </w:rPr>
-              <w:t>21</w:t>
-            </w:r>
-            <w:r>
-              <w:rPr>
-                <w:rFonts w:ascii="Times New Roman" w:hAnsi="Times New Roman" w:eastAsia="Times New Roman" w:cs="Times New Roman"/>
-                <w:spacing w:val="-10"/>
-                <w:position w:val="6"/>
-                <w:sz w:val="24"/>
-                <w:szCs w:val="24"/>
-              </w:rPr>
-              <w:t>年</w:t>
-            </w:r>
-            <w:r>
-              <w:rPr>
-                <w:rFonts w:hint="eastAsia" w:ascii="Times New Roman" w:hAnsi="Times New Roman" w:eastAsia="宋体" w:cs="Times New Roman"/>
-                <w:spacing w:val="-10"/>
-                <w:position w:val="6"/>
-                <w:sz w:val="24"/>
-                <w:szCs w:val="24"/>
-                <w:lang w:val="en-US" w:eastAsia="zh-CN"/>
-              </w:rPr>
-              <w:t xml:space="preserve"> 6</w:t>
-            </w:r>
-            <w:r>
-              <w:rPr>
-                <w:rFonts w:ascii="Times New Roman" w:hAnsi="Times New Roman" w:eastAsia="Times New Roman" w:cs="Times New Roman"/>
-                <w:spacing w:val="-10"/>
-                <w:position w:val="6"/>
-                <w:sz w:val="24"/>
-                <w:szCs w:val="24"/>
-              </w:rPr>
-              <w:t>月，</w:t>
-            </w:r>
-            <w:r>
-              <w:rPr>
-                <w:rFonts w:hint="default" w:ascii="Times New Roman" w:hAnsi="Times New Roman" w:eastAsia="Times New Roman" w:cs="Times New Roman"/>
-                <w:spacing w:val="-10"/>
-                <w:position w:val="6"/>
-                <w:sz w:val="24"/>
-                <w:szCs w:val="24"/>
-              </w:rPr>
-              <w:t>长沙学院，本科，机械设计制造及其自动化。</w:t>
+              <w:t>。</w:t>
             </w:r>
           </w:p>
           <w:p>
@@ -914,29 +877,71 @@
               <w:ind w:left="11" w:firstLine="11"/>
               <w:textAlignment w:val="baseline"/>
               <w:rPr>
+                <w:rFonts w:hint="default" w:ascii="Times New Roman" w:hAnsi="Times New Roman" w:eastAsia="Times New Roman" w:cs="Times New Roman"/>
+                <w:spacing w:val="-10"/>
+                <w:position w:val="6"/>
+                <w:sz w:val="24"/>
+                <w:szCs w:val="24"/>
+              </w:rPr>
+            </w:pPr>
+            <w:r>
+              <w:rPr>
+                <w:rFonts w:ascii="宋体" w:hAnsi="宋体" w:eastAsia="宋体" w:cs="宋体"/>
+                <w:spacing w:val="-11"/>
+                <w:w w:val="94"/>
+                <w:sz w:val="24"/>
+                <w:szCs w:val="24"/>
+              </w:rPr>
+              <w:t>◆</w:t>
+            </w:r>
+            <w:r>
+              <w:rPr>
+                <w:rFonts w:ascii="宋体" w:hAnsi="宋体" w:eastAsia="宋体" w:cs="宋体"/>
+                <w:spacing w:val="88"/>
+                <w:sz w:val="24"/>
+                <w:szCs w:val="24"/>
+              </w:rPr>
+              <w:t xml:space="preserve"> </w:t>
+            </w:r>
+            <w:r>
+              <w:rPr>
                 <w:rFonts w:ascii="Times New Roman" w:hAnsi="Times New Roman" w:eastAsia="Times New Roman" w:cs="Times New Roman"/>
                 <w:spacing w:val="-10"/>
                 <w:position w:val="6"/>
                 <w:sz w:val="24"/>
                 <w:szCs w:val="24"/>
               </w:rPr>
-            </w:pPr>
+              <w:t>201</w:t>
+            </w:r>
+            <w:r>
+              <w:rPr>
+                <w:rFonts w:hint="eastAsia" w:ascii="Times New Roman" w:hAnsi="Times New Roman" w:eastAsia="宋体" w:cs="Times New Roman"/>
+                <w:spacing w:val="-10"/>
+                <w:position w:val="6"/>
+                <w:sz w:val="24"/>
+                <w:szCs w:val="24"/>
+                <w:lang w:val="en-US" w:eastAsia="zh-CN"/>
+              </w:rPr>
+              <w:t>7</w:t>
+            </w:r>
             <w:r>
               <w:rPr>
                 <w:rFonts w:ascii="宋体" w:hAnsi="宋体" w:eastAsia="宋体" w:cs="宋体"/>
-                <w:spacing w:val="-11"/>
-                <w:w w:val="94"/>
-                <w:sz w:val="24"/>
-                <w:szCs w:val="24"/>
-              </w:rPr>
-              <w:t>◆</w:t>
-            </w:r>
-            <w:r>
-              <w:rPr>
-                <w:rFonts w:ascii="宋体" w:hAnsi="宋体" w:eastAsia="宋体" w:cs="宋体"/>
-                <w:spacing w:val="88"/>
-                <w:sz w:val="24"/>
-                <w:szCs w:val="24"/>
+                <w:spacing w:val="-10"/>
+                <w:position w:val="6"/>
+                <w:sz w:val="24"/>
+                <w:szCs w:val="24"/>
+              </w:rPr>
+              <w:t>年</w:t>
+            </w:r>
+            <w:r>
+              <w:rPr>
+                <w:rFonts w:hint="eastAsia" w:ascii="宋体" w:hAnsi="宋体" w:eastAsia="宋体" w:cs="宋体"/>
+                <w:spacing w:val="-10"/>
+                <w:position w:val="6"/>
+                <w:sz w:val="24"/>
+                <w:szCs w:val="24"/>
+                <w:lang w:val="en-US" w:eastAsia="zh-CN"/>
               </w:rPr>
               <w:t xml:space="preserve"> </w:t>
             </w:r>
@@ -948,6 +953,47 @@
                 <w:sz w:val="24"/>
                 <w:szCs w:val="24"/>
               </w:rPr>
+              <w:t>9</w:t>
+            </w:r>
+            <w:r>
+              <w:rPr>
+                <w:rFonts w:ascii="宋体" w:hAnsi="宋体" w:eastAsia="宋体" w:cs="宋体"/>
+                <w:spacing w:val="-10"/>
+                <w:position w:val="6"/>
+                <w:sz w:val="24"/>
+                <w:szCs w:val="24"/>
+              </w:rPr>
+              <w:t>月</w:t>
+            </w:r>
+            <w:r>
+              <w:rPr>
+                <w:rFonts w:ascii="Times New Roman" w:hAnsi="Times New Roman" w:eastAsia="Times New Roman" w:cs="Times New Roman"/>
+                <w:spacing w:val="-10"/>
+                <w:position w:val="6"/>
+                <w:sz w:val="24"/>
+                <w:szCs w:val="24"/>
+              </w:rPr>
+              <w:t>-</w:t>
+            </w:r>
+            <w:r>
+              <w:rPr>
+                <w:rFonts w:hint="eastAsia" w:ascii="Times New Roman" w:hAnsi="Times New Roman" w:eastAsia="宋体" w:cs="Times New Roman"/>
+                <w:spacing w:val="-10"/>
+                <w:position w:val="6"/>
+                <w:sz w:val="24"/>
+                <w:szCs w:val="24"/>
+                <w:lang w:val="en-US" w:eastAsia="zh-CN"/>
+              </w:rPr>
+              <w:t xml:space="preserve"> </w:t>
+            </w:r>
+            <w:r>
+              <w:rPr>
+                <w:rFonts w:ascii="Times New Roman" w:hAnsi="Times New Roman" w:eastAsia="Times New Roman" w:cs="Times New Roman"/>
+                <w:spacing w:val="-10"/>
+                <w:position w:val="6"/>
+                <w:sz w:val="24"/>
+                <w:szCs w:val="24"/>
+              </w:rPr>
               <w:t>20</w:t>
             </w:r>
             <w:r>
@@ -959,7 +1005,7 @@
                 <w:szCs w:val="24"/>
                 <w:lang w:val="en-US" w:eastAsia="zh-CN"/>
               </w:rPr>
-              <w:t>23</w:t>
+              <w:t>21</w:t>
             </w:r>
             <w:r>
               <w:rPr>
@@ -969,18 +1015,18 @@
                 <w:sz w:val="24"/>
                 <w:szCs w:val="24"/>
               </w:rPr>
-              <w:t>年 9月-</w:t>
-            </w:r>
-            <w:r>
-              <w:rPr>
-                <w:rFonts w:hint="eastAsia" w:ascii="Times New Roman" w:hAnsi="Times New Roman" w:eastAsia="Times New Roman" w:cs="Times New Roman"/>
+              <w:t>年</w:t>
+            </w:r>
+            <w:r>
+              <w:rPr>
+                <w:rFonts w:hint="eastAsia" w:ascii="Times New Roman" w:hAnsi="Times New Roman" w:eastAsia="宋体" w:cs="Times New Roman"/>
                 <w:spacing w:val="-10"/>
                 <w:position w:val="6"/>
                 <w:sz w:val="24"/>
                 <w:szCs w:val="24"/>
                 <w:lang w:val="en-US" w:eastAsia="zh-CN"/>
               </w:rPr>
-              <w:t>至今</w:t>
+              <w:t xml:space="preserve"> 6</w:t>
             </w:r>
             <w:r>
               <w:rPr>
@@ -990,7 +1036,7 @@
                 <w:sz w:val="24"/>
                 <w:szCs w:val="24"/>
               </w:rPr>
-              <w:t>，</w:t>
+              <w:t>月，</w:t>
             </w:r>
             <w:r>
               <w:rPr>
@@ -1000,9 +1046,27 @@
                 <w:sz w:val="24"/>
                 <w:szCs w:val="24"/>
               </w:rPr>
-              <w:t>衡阳师范学院，硕士，电子信息，导师：李浪教授，进行密码算法软硬件优化实现等研究</w:t>
-            </w:r>
-            <w:r>
+              <w:t>长沙学院，本科。</w:t>
+            </w:r>
+          </w:p>
+          <w:p>
+            <w:pPr>
+              <w:keepNext w:val="0"/>
+              <w:keepLines w:val="0"/>
+              <w:pageBreakBefore w:val="0"/>
+              <w:widowControl/>
+              <w:kinsoku w:val="0"/>
+              <w:wordWrap/>
+              <w:overflowPunct/>
+              <w:topLinePunct w:val="0"/>
+              <w:autoSpaceDE w:val="0"/>
+              <w:autoSpaceDN w:val="0"/>
+              <w:bidi w:val="0"/>
+              <w:adjustRightInd w:val="0"/>
+              <w:snapToGrid w:val="0"/>
+              <w:spacing w:before="73" w:line="240" w:lineRule="auto"/>
+              <w:ind w:left="11" w:firstLine="11"/>
+              <w:textAlignment w:val="baseline"/>
               <w:rPr>
                 <w:rFonts w:ascii="Times New Roman" w:hAnsi="Times New Roman" w:eastAsia="Times New Roman" w:cs="Times New Roman"/>
                 <w:spacing w:val="-10"/>
@@ -1010,8 +1074,7 @@
                 <w:sz w:val="24"/>
                 <w:szCs w:val="24"/>
               </w:rPr>
-              <w:t>。</w:t>
-            </w:r>
+            </w:pPr>
           </w:p>
         </w:tc>
       </w:tr>
@@ -1111,15 +1174,30 @@
           <w:lang w:val="en-US" w:eastAsia="zh-CN" w:bidi="ar"/>
         </w:rPr>
       </w:pPr>
-      <w:r>
-        <w:rPr>
-          <w:rFonts w:ascii="宋体" w:hAnsi="宋体" w:eastAsia="宋体" w:cs="宋体"/>
-          <w:spacing w:val="-2"/>
-          <w:sz w:val="24"/>
-          <w:szCs w:val="24"/>
-        </w:rPr>
-        <w:t>◆</w:t>
-      </w:r>
+      <w:ins w:id="2" w:author="李浪" w:date="2025-04-18T20:28:19Z">
+        <w:r>
+          <w:rPr>
+            <w:rFonts w:hint="eastAsia" w:ascii="宋体" w:hAnsi="宋体" w:eastAsia="宋体" w:cs="宋体"/>
+            <w:spacing w:val="-2"/>
+            <w:sz w:val="24"/>
+            <w:szCs w:val="24"/>
+            <w:lang w:eastAsia="zh-CN"/>
+          </w:rPr>
+          <w:t>（</w:t>
+        </w:r>
+      </w:ins>
+      <w:ins w:id="3" w:author="李浪" w:date="2025-04-18T20:28:20Z">
+        <w:r>
+          <w:rPr>
+            <w:rFonts w:hint="eastAsia" w:ascii="宋体" w:hAnsi="宋体" w:eastAsia="宋体" w:cs="宋体"/>
+            <w:spacing w:val="-2"/>
+            <w:sz w:val="24"/>
+            <w:szCs w:val="24"/>
+            <w:lang w:val="en-US" w:eastAsia="zh-CN"/>
+          </w:rPr>
+          <w:t>1）</w:t>
+        </w:r>
+      </w:ins>
       <w:r>
         <w:rPr>
           <w:rFonts w:hint="eastAsia" w:ascii="宋体" w:hAnsi="宋体" w:eastAsia="宋体" w:cs="宋体"/>
@@ -1302,6 +1380,32 @@
           <w:lang w:val="en-US" w:eastAsia="zh-CN" w:bidi="ar"/>
         </w:rPr>
       </w:pPr>
+      <w:ins w:id="4" w:author="李浪" w:date="2025-04-18T20:28:24Z">
+        <w:r>
+          <w:rPr>
+            <w:rFonts w:hint="eastAsia" w:ascii="Times New Roman" w:hAnsi="Times New Roman" w:cs="Times New Roman"/>
+            <w:color w:val="000000"/>
+            <w:kern w:val="0"/>
+            <w:sz w:val="24"/>
+            <w:szCs w:val="24"/>
+            <w:lang w:val="en-US" w:eastAsia="zh-CN" w:bidi="ar"/>
+          </w:rPr>
+          <w:t>（2</w:t>
+        </w:r>
+      </w:ins>
+      <w:ins w:id="5" w:author="李浪" w:date="2025-04-18T20:28:25Z">
+        <w:r>
+          <w:rPr>
+            <w:rFonts w:hint="eastAsia" w:ascii="Times New Roman" w:hAnsi="Times New Roman" w:cs="Times New Roman"/>
+            <w:color w:val="000000"/>
+            <w:kern w:val="0"/>
+            <w:sz w:val="24"/>
+            <w:szCs w:val="24"/>
+            <w:lang w:val="en-US" w:eastAsia="zh-CN" w:bidi="ar"/>
+          </w:rPr>
+          <w:t>）</w:t>
+        </w:r>
+      </w:ins>
       <w:r>
         <w:rPr>
           <w:rFonts w:hint="eastAsia" w:ascii="Times New Roman" w:hAnsi="Times New Roman" w:cs="Times New Roman"/>
@@ -1311,7 +1415,7 @@
           <w:szCs w:val="24"/>
           <w:lang w:val="en-US" w:eastAsia="zh-CN" w:bidi="ar"/>
         </w:rPr>
-        <w:t xml:space="preserve">◆ </w:t>
+        <w:t xml:space="preserve"> </w:t>
       </w:r>
       <w:r>
         <w:rPr>
@@ -1441,17 +1545,32 @@
           <w:lang w:val="en-US" w:eastAsia="zh-CN" w:bidi="ar"/>
         </w:rPr>
       </w:pPr>
-      <w:r>
-        <w:rPr>
-          <w:rFonts w:ascii="Times New Roman" w:hAnsi="Times New Roman" w:cs="Times New Roman"/>
-          <w:color w:val="000000"/>
-          <w:kern w:val="0"/>
-          <w:sz w:val="24"/>
-          <w:szCs w:val="24"/>
-          <w:lang w:val="en-US" w:eastAsia="zh-CN" w:bidi="ar"/>
-        </w:rPr>
-        <w:t>◆</w:t>
-      </w:r>
+      <w:ins w:id="6" w:author="李浪" w:date="2025-04-18T20:28:28Z">
+        <w:r>
+          <w:rPr>
+            <w:rFonts w:hint="eastAsia" w:ascii="Times New Roman" w:hAnsi="Times New Roman" w:cs="Times New Roman"/>
+            <w:color w:val="000000"/>
+            <w:kern w:val="0"/>
+            <w:sz w:val="24"/>
+            <w:szCs w:val="24"/>
+            <w:lang w:val="en-US" w:eastAsia="zh-CN" w:bidi="ar"/>
+          </w:rPr>
+          <w:t>（3</w:t>
+        </w:r>
+      </w:ins>
+      <w:ins w:id="7" w:author="李浪" w:date="2025-04-18T20:28:29Z">
+        <w:r>
+          <w:rPr>
+            <w:rFonts w:hint="eastAsia" w:ascii="Times New Roman" w:hAnsi="Times New Roman" w:cs="Times New Roman"/>
+            <w:color w:val="000000"/>
+            <w:kern w:val="0"/>
+            <w:sz w:val="24"/>
+            <w:szCs w:val="24"/>
+            <w:lang w:val="en-US" w:eastAsia="zh-CN" w:bidi="ar"/>
+          </w:rPr>
+          <w:t>）</w:t>
+        </w:r>
+      </w:ins>
       <w:r>
         <w:rPr>
           <w:rFonts w:hint="eastAsia" w:ascii="Times New Roman" w:hAnsi="Times New Roman" w:cs="Times New Roman"/>
@@ -1602,17 +1721,32 @@
           <w:lang w:val="en-US" w:eastAsia="zh-CN" w:bidi="ar"/>
         </w:rPr>
       </w:pPr>
-      <w:r>
-        <w:rPr>
-          <w:rFonts w:ascii="Times New Roman" w:hAnsi="Times New Roman" w:cs="Times New Roman"/>
-          <w:color w:val="000000"/>
-          <w:kern w:val="0"/>
-          <w:sz w:val="24"/>
-          <w:szCs w:val="24"/>
-          <w:lang w:val="en-US" w:eastAsia="zh-CN" w:bidi="ar"/>
-        </w:rPr>
-        <w:t>◆</w:t>
-      </w:r>
+      <w:ins w:id="8" w:author="李浪" w:date="2025-04-18T20:28:32Z">
+        <w:r>
+          <w:rPr>
+            <w:rFonts w:hint="eastAsia" w:ascii="Times New Roman" w:hAnsi="Times New Roman" w:cs="Times New Roman"/>
+            <w:color w:val="000000"/>
+            <w:kern w:val="0"/>
+            <w:sz w:val="24"/>
+            <w:szCs w:val="24"/>
+            <w:lang w:val="en-US" w:eastAsia="zh-CN" w:bidi="ar"/>
+          </w:rPr>
+          <w:t>（</w:t>
+        </w:r>
+      </w:ins>
+      <w:ins w:id="9" w:author="李浪" w:date="2025-04-18T20:28:33Z">
+        <w:r>
+          <w:rPr>
+            <w:rFonts w:hint="eastAsia" w:ascii="Times New Roman" w:hAnsi="Times New Roman" w:cs="Times New Roman"/>
+            <w:color w:val="000000"/>
+            <w:kern w:val="0"/>
+            <w:sz w:val="24"/>
+            <w:szCs w:val="24"/>
+            <w:lang w:val="en-US" w:eastAsia="zh-CN" w:bidi="ar"/>
+          </w:rPr>
+          <w:t>4）</w:t>
+        </w:r>
+      </w:ins>
       <w:r>
         <w:rPr>
           <w:rFonts w:hint="eastAsia" w:ascii="Times New Roman" w:hAnsi="Times New Roman" w:cs="Times New Roman"/>
@@ -1733,24 +1867,56 @@
         <w:spacing w:before="100" w:line="250" w:lineRule="auto"/>
         <w:ind w:left="909" w:right="1104" w:firstLine="17"/>
         <w:rPr>
-          <w:rFonts w:hint="default" w:ascii="Times New Roman" w:hAnsi="Times New Roman" w:eastAsia="宋体" w:cs="Times New Roman"/>
-          <w:kern w:val="2"/>
+          <w:ins w:id="10" w:author="向嘉豪" w:date="2025-04-18T21:40:29Z"/>
+          <w:rFonts w:hint="eastAsia" w:ascii="SimSun" w:hAnsi="SimSun" w:eastAsia="SimSun" w:cs="SimSun"/>
+          <w:b/>
+          <w:bCs/>
+          <w:color w:val="000000"/>
+          <w:kern w:val="0"/>
           <w:sz w:val="24"/>
           <w:szCs w:val="24"/>
           <w:lang w:val="en-US" w:eastAsia="zh-CN" w:bidi="ar"/>
         </w:rPr>
       </w:pPr>
-      <w:r>
-        <w:rPr>
-          <w:rFonts w:ascii="Times New Roman" w:hAnsi="Times New Roman" w:cs="Times New Roman"/>
-          <w:color w:val="000000"/>
-          <w:kern w:val="0"/>
-          <w:sz w:val="24"/>
-          <w:szCs w:val="24"/>
-          <w:lang w:val="en-US" w:eastAsia="zh-CN" w:bidi="ar"/>
-        </w:rPr>
-        <w:t>◆</w:t>
-      </w:r>
+      <w:ins w:id="11" w:author="李浪" w:date="2025-04-18T20:28:36Z">
+        <w:r>
+          <w:rPr>
+            <w:rFonts w:hint="eastAsia" w:ascii="Times New Roman" w:hAnsi="Times New Roman" w:cs="Times New Roman"/>
+            <w:color w:val="000000"/>
+            <w:kern w:val="0"/>
+            <w:sz w:val="24"/>
+            <w:szCs w:val="24"/>
+            <w:lang w:val="en-US" w:eastAsia="zh-CN" w:bidi="ar"/>
+          </w:rPr>
+          <w:t>（</w:t>
+        </w:r>
+      </w:ins>
+      <w:ins w:id="12" w:author="李浪" w:date="2025-04-18T20:28:37Z">
+        <w:r>
+          <w:rPr>
+            <w:rFonts w:hint="eastAsia" w:ascii="Times New Roman" w:hAnsi="Times New Roman" w:cs="Times New Roman"/>
+            <w:color w:val="000000"/>
+            <w:kern w:val="0"/>
+            <w:sz w:val="24"/>
+            <w:szCs w:val="24"/>
+            <w:lang w:val="en-US" w:eastAsia="zh-CN" w:bidi="ar"/>
+          </w:rPr>
+          <w:t>5</w:t>
+        </w:r>
+      </w:ins>
+      <w:ins w:id="13" w:author="李浪" w:date="2025-04-18T20:28:38Z">
+        <w:r>
+          <w:rPr>
+            <w:rFonts w:hint="eastAsia" w:ascii="Times New Roman" w:hAnsi="Times New Roman" w:cs="Times New Roman"/>
+            <w:color w:val="000000"/>
+            <w:kern w:val="0"/>
+            <w:sz w:val="24"/>
+            <w:szCs w:val="24"/>
+            <w:lang w:val="en-US" w:eastAsia="zh-CN" w:bidi="ar"/>
+          </w:rPr>
+          <w:t>）</w:t>
+        </w:r>
+      </w:ins>
       <w:r>
         <w:rPr>
           <w:rFonts w:hint="eastAsia" w:ascii="Times New Roman" w:hAnsi="Times New Roman" w:cs="Times New Roman"/>
@@ -1852,34 +2018,1030 @@
           <w:szCs w:val="24"/>
           <w:lang w:val="en-US" w:eastAsia="zh-CN" w:bidi="ar"/>
         </w:rPr>
-        <w:t>Th</w:t>
-      </w:r>
+        <w:t>The Journal of Supercomputing</w:t>
+      </w:r>
+      <w:r>
+        <w:rPr>
+          <w:rFonts w:ascii="Times New Roman" w:hAnsi="Times New Roman" w:cs="Times New Roman"/>
+          <w:color w:val="000000"/>
+          <w:kern w:val="0"/>
+          <w:sz w:val="24"/>
+          <w:szCs w:val="24"/>
+          <w:lang w:val="en-US" w:eastAsia="zh-CN" w:bidi="ar"/>
+        </w:rPr>
+        <w:t>, 2025, 81(1): 224.</w:t>
+      </w:r>
+      <w:ins w:id="14" w:author="向嘉豪" w:date="2025-04-18T20:37:30Z">
+        <w:r>
+          <w:rPr>
+            <w:rFonts w:hint="eastAsia" w:ascii="SimSun" w:hAnsi="SimSun" w:eastAsia="SimSun" w:cs="SimSun"/>
+            <w:b/>
+            <w:bCs/>
+            <w:color w:val="000000"/>
+            <w:kern w:val="0"/>
+            <w:sz w:val="24"/>
+            <w:szCs w:val="24"/>
+            <w:lang w:val="en-US" w:eastAsia="zh-CN" w:bidi="ar"/>
+            <w:rPrChange w:id="18" w:author="向嘉豪" w:date="2025-04-18T21:40:16Z">
+              <w:rPr>
+                <w:rFonts w:hint="eastAsia" w:ascii="SimSun" w:hAnsi="SimSun" w:eastAsia="SimSun" w:cs="SimSun"/>
+                <w:b/>
+                <w:bCs/>
+                <w:color w:val="000000"/>
+                <w:kern w:val="0"/>
+                <w:sz w:val="24"/>
+                <w:szCs w:val="24"/>
+                <w:lang w:val="en-US" w:eastAsia="zh-CN" w:bidi="ar"/>
+              </w:rPr>
+            </w:rPrChange>
+          </w:rPr>
+          <w:drawing>
+            <wp:anchor distT="0" distB="0" distL="0" distR="0" simplePos="0" relativeHeight="251662336" behindDoc="0" locked="0" layoutInCell="1" allowOverlap="1">
+              <wp:simplePos x="0" y="0"/>
+              <wp:positionH relativeFrom="column">
+                <wp:posOffset>572770</wp:posOffset>
+              </wp:positionH>
+              <wp:positionV relativeFrom="paragraph">
+                <wp:posOffset>197485</wp:posOffset>
+              </wp:positionV>
+              <wp:extent cx="6286500" cy="15240"/>
+              <wp:effectExtent l="0" t="0" r="0" b="0"/>
+              <wp:wrapNone/>
+              <wp:docPr id="3" name="IM 3"/>
+              <wp:cNvGraphicFramePr/>
+              <a:graphic xmlns:a="http://schemas.openxmlformats.org/drawingml/2006/main">
+                <a:graphicData uri="http://schemas.openxmlformats.org/drawingml/2006/picture">
+                  <pic:pic xmlns:pic="http://schemas.openxmlformats.org/drawingml/2006/picture">
+                    <pic:nvPicPr>
+                      <pic:cNvPr id="3" name="IM 3"/>
+                      <pic:cNvPicPr/>
+                    </pic:nvPicPr>
+                    <pic:blipFill>
+                      <a:blip r:embed="rId8"/>
+                      <a:stretch>
+                        <a:fillRect/>
+                      </a:stretch>
+                    </pic:blipFill>
+                    <pic:spPr>
+                      <a:xfrm>
+                        <a:off x="0" y="0"/>
+                        <a:ext cx="6286245" cy="15240"/>
+                      </a:xfrm>
+                      <a:prstGeom prst="rect">
+                        <a:avLst/>
+                      </a:prstGeom>
+                    </pic:spPr>
+                  </pic:pic>
+                </a:graphicData>
+              </a:graphic>
+            </wp:anchor>
+          </w:drawing>
+        </w:r>
+      </w:ins>
+    </w:p>
+    <w:p>
+      <w:pPr>
+        <w:spacing w:before="100" w:line="250" w:lineRule="auto"/>
+        <w:ind w:left="909" w:right="1104" w:firstLine="17"/>
+        <w:rPr>
+          <w:ins w:id="20" w:author="向嘉豪" w:date="2025-04-18T20:37:30Z"/>
+          <w:rFonts w:hint="eastAsia" w:ascii="SimSun" w:hAnsi="SimSun" w:eastAsia="SimSun" w:cs="SimSun"/>
+          <w:b/>
+          <w:bCs/>
+          <w:color w:val="000000"/>
+          <w:kern w:val="0"/>
+          <w:sz w:val="24"/>
+          <w:szCs w:val="24"/>
+          <w:lang w:val="en-US" w:eastAsia="zh-CN" w:bidi="ar"/>
+          <w:rPrChange w:id="21" w:author="向嘉豪" w:date="2025-04-18T21:40:16Z">
+            <w:rPr>
+              <w:ins w:id="22" w:author="向嘉豪" w:date="2025-04-18T20:37:30Z"/>
+              <w:rFonts w:hint="eastAsia" w:ascii="SimSun" w:hAnsi="SimSun" w:eastAsia="SimSun" w:cs="SimSun"/>
+              <w:b/>
+              <w:bCs/>
+              <w:color w:val="000000"/>
+              <w:kern w:val="0"/>
+              <w:sz w:val="24"/>
+              <w:szCs w:val="24"/>
+              <w:lang w:val="en-US" w:eastAsia="zh-CN" w:bidi="ar"/>
+            </w:rPr>
+          </w:rPrChange>
+        </w:rPr>
+      </w:pPr>
+      <w:ins w:id="23" w:author="向嘉豪" w:date="2025-04-18T21:40:47Z">
+        <w:r>
+          <w:rPr>
+            <w:rFonts w:hint="eastAsia" w:ascii="宋体" w:hAnsi="宋体" w:eastAsia="宋体" w:cs="宋体"/>
+            <w:spacing w:val="-2"/>
+            <w:sz w:val="24"/>
+            <w:szCs w:val="24"/>
+            <w:lang w:val="en-US" w:eastAsia="zh-CN"/>
+            <w14:textOutline w14:w="4354" w14:cap="flat" w14:cmpd="sng">
+              <w14:solidFill>
+                <w14:srgbClr w14:val="000000"/>
+              </w14:solidFill>
+              <w14:prstDash w14:val="solid"/>
+              <w14:miter w14:val="0"/>
+            </w14:textOutline>
+          </w:rPr>
+          <w:t>获奖</w:t>
+        </w:r>
+      </w:ins>
+      <w:ins w:id="24" w:author="向嘉豪" w:date="2025-04-18T21:40:39Z">
+        <w:r>
+          <w:rPr>
+            <w:rFonts w:ascii="宋体" w:hAnsi="宋体" w:eastAsia="宋体" w:cs="宋体"/>
+            <w:spacing w:val="-2"/>
+            <w:sz w:val="24"/>
+            <w:szCs w:val="24"/>
+            <w14:textOutline w14:w="4354" w14:cap="flat" w14:cmpd="sng">
+              <w14:solidFill>
+                <w14:srgbClr w14:val="000000"/>
+              </w14:solidFill>
+              <w14:prstDash w14:val="solid"/>
+              <w14:miter w14:val="0"/>
+            </w14:textOutline>
+          </w:rPr>
+          <w:t>情况</w:t>
+        </w:r>
+      </w:ins>
+    </w:p>
+    <w:p>
+      <w:pPr>
+        <w:spacing w:before="100" w:line="250" w:lineRule="auto"/>
+        <w:ind w:left="909" w:right="1104" w:firstLine="17"/>
+        <w:rPr>
+          <w:ins w:id="25" w:author="向嘉豪" w:date="2025-04-18T21:08:28Z"/>
+          <w:rFonts w:hint="default" w:ascii="Times New Roman" w:hAnsi="Times New Roman" w:cs="Times New Roman"/>
+          <w:color w:val="000000"/>
+          <w:kern w:val="0"/>
+          <w:sz w:val="24"/>
+          <w:szCs w:val="24"/>
+          <w:lang w:val="en-US" w:eastAsia="zh-CN" w:bidi="ar"/>
+        </w:rPr>
+      </w:pPr>
+      <w:ins w:id="26" w:author="向嘉豪" w:date="2025-04-18T20:42:44Z">
+        <w:r>
+          <w:rPr>
+            <w:rFonts w:hint="default" w:ascii="Times New Roman" w:hAnsi="Times New Roman" w:cs="Times New Roman"/>
+            <w:color w:val="000000"/>
+            <w:kern w:val="0"/>
+            <w:sz w:val="24"/>
+            <w:szCs w:val="24"/>
+            <w:lang w:val="en-US" w:eastAsia="zh-CN" w:bidi="ar"/>
+          </w:rPr>
+          <w:t>◆</w:t>
+        </w:r>
+      </w:ins>
+      <w:ins w:id="27" w:author="向嘉豪" w:date="2025-04-18T20:47:37Z">
+        <w:r>
+          <w:rPr>
+            <w:rFonts w:hint="eastAsia" w:ascii="Times New Roman" w:hAnsi="Times New Roman" w:cs="Times New Roman"/>
+            <w:color w:val="000000"/>
+            <w:kern w:val="0"/>
+            <w:sz w:val="24"/>
+            <w:szCs w:val="24"/>
+            <w:lang w:val="en-US" w:eastAsia="zh-CN" w:bidi="ar"/>
+          </w:rPr>
+          <w:t xml:space="preserve"> </w:t>
+        </w:r>
+      </w:ins>
+      <w:ins w:id="28" w:author="向嘉豪" w:date="2025-04-18T20:48:22Z">
+        <w:r>
+          <w:rPr>
+            <w:rFonts w:hint="eastAsia" w:ascii="Times New Roman" w:hAnsi="Times New Roman" w:cs="Times New Roman"/>
+            <w:color w:val="000000"/>
+            <w:kern w:val="0"/>
+            <w:sz w:val="24"/>
+            <w:szCs w:val="24"/>
+            <w:lang w:val="en-US" w:eastAsia="zh-CN" w:bidi="ar"/>
+          </w:rPr>
+          <w:t>2024</w:t>
+        </w:r>
+      </w:ins>
+      <w:ins w:id="29" w:author="向嘉豪" w:date="2025-04-18T20:48:26Z">
+        <w:r>
+          <w:rPr>
+            <w:rFonts w:hint="eastAsia" w:ascii="Times New Roman" w:hAnsi="Times New Roman" w:cs="Times New Roman"/>
+            <w:color w:val="000000"/>
+            <w:kern w:val="0"/>
+            <w:sz w:val="24"/>
+            <w:szCs w:val="24"/>
+            <w:lang w:val="en-US" w:eastAsia="zh-CN" w:bidi="ar"/>
+          </w:rPr>
+          <w:t>年</w:t>
+        </w:r>
+      </w:ins>
+      <w:ins w:id="30" w:author="向嘉豪" w:date="2025-04-18T20:47:26Z">
+        <w:r>
+          <w:rPr>
+            <w:rFonts w:hint="default" w:ascii="Times New Roman" w:hAnsi="Times New Roman" w:cs="Times New Roman"/>
+            <w:color w:val="000000"/>
+            <w:kern w:val="0"/>
+            <w:sz w:val="24"/>
+            <w:szCs w:val="24"/>
+            <w:lang w:val="en-US" w:eastAsia="zh-CN" w:bidi="ar"/>
+          </w:rPr>
+          <w:t>湖南省大学生创新大赛高教主赛道研究生创意组三等</w:t>
+        </w:r>
+      </w:ins>
+      <w:ins w:id="31" w:author="向嘉豪" w:date="2025-04-18T20:47:33Z">
+        <w:r>
+          <w:rPr>
+            <w:rFonts w:hint="eastAsia" w:ascii="Times New Roman" w:hAnsi="Times New Roman" w:cs="Times New Roman"/>
+            <w:color w:val="000000"/>
+            <w:kern w:val="0"/>
+            <w:sz w:val="24"/>
+            <w:szCs w:val="24"/>
+            <w:lang w:val="en-US" w:eastAsia="zh-CN" w:bidi="ar"/>
+          </w:rPr>
+          <w:t>奖</w:t>
+        </w:r>
+      </w:ins>
+      <w:ins w:id="32" w:author="向嘉豪" w:date="2025-04-18T20:48:55Z">
+        <w:r>
+          <w:rPr>
+            <w:rFonts w:hint="default" w:ascii="Times New Roman" w:hAnsi="Times New Roman" w:cs="Times New Roman"/>
+            <w:color w:val="000000"/>
+            <w:kern w:val="0"/>
+            <w:sz w:val="24"/>
+            <w:szCs w:val="24"/>
+            <w:lang w:val="en-US" w:eastAsia="zh-CN" w:bidi="ar"/>
+          </w:rPr>
+          <w:t>.</w:t>
+        </w:r>
+      </w:ins>
+    </w:p>
+    <w:p>
+      <w:pPr>
+        <w:spacing w:before="100" w:line="250" w:lineRule="auto"/>
+        <w:ind w:left="909" w:right="1104" w:firstLine="17"/>
+        <w:rPr>
+          <w:ins w:id="33" w:author="向嘉豪" w:date="2025-04-18T20:50:51Z"/>
+          <w:rFonts w:hint="default" w:ascii="Times New Roman" w:hAnsi="Times New Roman" w:cs="Times New Roman"/>
+          <w:color w:val="000000"/>
+          <w:kern w:val="0"/>
+          <w:sz w:val="24"/>
+          <w:szCs w:val="24"/>
+          <w:lang w:val="en-US" w:eastAsia="zh-CN" w:bidi="ar"/>
+        </w:rPr>
+      </w:pPr>
+      <w:ins w:id="34" w:author="向嘉豪" w:date="2025-04-18T21:08:32Z">
+        <w:r>
+          <w:rPr>
+            <w:rFonts w:hint="default" w:ascii="Times New Roman" w:hAnsi="Times New Roman" w:cs="Times New Roman"/>
+            <w:color w:val="000000"/>
+            <w:kern w:val="0"/>
+            <w:sz w:val="24"/>
+            <w:szCs w:val="24"/>
+            <w:lang w:val="en-US" w:eastAsia="zh-CN" w:bidi="ar"/>
+          </w:rPr>
+          <w:t>◆</w:t>
+        </w:r>
+      </w:ins>
+      <w:ins w:id="35" w:author="向嘉豪" w:date="2025-04-18T21:08:34Z">
+        <w:r>
+          <w:rPr>
+            <w:rFonts w:hint="default" w:ascii="Times New Roman" w:hAnsi="Times New Roman" w:cs="Times New Roman"/>
+            <w:color w:val="000000"/>
+            <w:kern w:val="0"/>
+            <w:sz w:val="24"/>
+            <w:szCs w:val="24"/>
+            <w:lang w:val="en-US" w:eastAsia="zh-CN" w:bidi="ar"/>
+          </w:rPr>
+          <w:t xml:space="preserve"> </w:t>
+        </w:r>
+      </w:ins>
+      <w:ins w:id="36" w:author="向嘉豪" w:date="2025-04-18T21:08:35Z">
+        <w:r>
+          <w:rPr>
+            <w:rFonts w:hint="default" w:ascii="Times New Roman" w:hAnsi="Times New Roman" w:cs="Times New Roman"/>
+            <w:color w:val="000000"/>
+            <w:kern w:val="0"/>
+            <w:sz w:val="24"/>
+            <w:szCs w:val="24"/>
+            <w:lang w:val="en-US" w:eastAsia="zh-CN" w:bidi="ar"/>
+          </w:rPr>
+          <w:t>202</w:t>
+        </w:r>
+      </w:ins>
+      <w:ins w:id="37" w:author="向嘉豪" w:date="2025-04-18T21:08:36Z">
+        <w:r>
+          <w:rPr>
+            <w:rFonts w:hint="default" w:ascii="Times New Roman" w:hAnsi="Times New Roman" w:cs="Times New Roman"/>
+            <w:color w:val="000000"/>
+            <w:kern w:val="0"/>
+            <w:sz w:val="24"/>
+            <w:szCs w:val="24"/>
+            <w:lang w:val="en-US" w:eastAsia="zh-CN" w:bidi="ar"/>
+          </w:rPr>
+          <w:t>4</w:t>
+        </w:r>
+      </w:ins>
+      <w:ins w:id="38" w:author="向嘉豪" w:date="2025-04-18T21:08:42Z">
+        <w:r>
+          <w:rPr>
+            <w:rFonts w:hint="eastAsia" w:ascii="Times New Roman" w:hAnsi="Times New Roman" w:cs="Times New Roman"/>
+            <w:color w:val="000000"/>
+            <w:kern w:val="0"/>
+            <w:sz w:val="24"/>
+            <w:szCs w:val="24"/>
+            <w:lang w:val="en-US" w:eastAsia="zh-CN" w:bidi="ar"/>
+          </w:rPr>
+          <w:t>年</w:t>
+        </w:r>
+      </w:ins>
+      <w:ins w:id="39" w:author="向嘉豪" w:date="2025-04-18T21:08:45Z">
+        <w:r>
+          <w:rPr>
+            <w:rFonts w:hint="eastAsia" w:ascii="Times New Roman" w:hAnsi="Times New Roman" w:cs="Times New Roman"/>
+            <w:color w:val="000000"/>
+            <w:kern w:val="0"/>
+            <w:sz w:val="24"/>
+            <w:szCs w:val="24"/>
+            <w:lang w:val="en-US" w:eastAsia="zh-CN" w:bidi="ar"/>
+          </w:rPr>
+          <w:t>湖南省</w:t>
+        </w:r>
+      </w:ins>
+      <w:ins w:id="40" w:author="向嘉豪" w:date="2025-04-18T21:08:53Z">
+        <w:r>
+          <w:rPr>
+            <w:rFonts w:hint="eastAsia" w:ascii="Times New Roman" w:hAnsi="Times New Roman" w:cs="Times New Roman"/>
+            <w:color w:val="000000"/>
+            <w:kern w:val="0"/>
+            <w:sz w:val="24"/>
+            <w:szCs w:val="24"/>
+            <w:lang w:val="en-US" w:eastAsia="zh-CN" w:bidi="ar"/>
+          </w:rPr>
+          <w:t>第</w:t>
+        </w:r>
+      </w:ins>
+      <w:ins w:id="41" w:author="向嘉豪" w:date="2025-04-18T21:08:57Z">
+        <w:r>
+          <w:rPr>
+            <w:rFonts w:hint="eastAsia" w:ascii="Times New Roman" w:hAnsi="Times New Roman" w:cs="Times New Roman"/>
+            <w:color w:val="000000"/>
+            <w:kern w:val="0"/>
+            <w:sz w:val="24"/>
+            <w:szCs w:val="24"/>
+            <w:lang w:val="en-US" w:eastAsia="zh-CN" w:bidi="ar"/>
+          </w:rPr>
+          <w:t>十七</w:t>
+        </w:r>
+      </w:ins>
+      <w:ins w:id="42" w:author="向嘉豪" w:date="2025-04-18T21:08:58Z">
+        <w:r>
+          <w:rPr>
+            <w:rFonts w:hint="eastAsia" w:ascii="Times New Roman" w:hAnsi="Times New Roman" w:cs="Times New Roman"/>
+            <w:color w:val="000000"/>
+            <w:kern w:val="0"/>
+            <w:sz w:val="24"/>
+            <w:szCs w:val="24"/>
+            <w:lang w:val="en-US" w:eastAsia="zh-CN" w:bidi="ar"/>
+          </w:rPr>
+          <w:t>届</w:t>
+        </w:r>
+      </w:ins>
+      <w:ins w:id="43" w:author="向嘉豪" w:date="2025-04-18T21:09:03Z">
+        <w:r>
+          <w:rPr>
+            <w:rFonts w:hint="eastAsia" w:ascii="Times New Roman" w:hAnsi="Times New Roman" w:cs="Times New Roman"/>
+            <w:color w:val="000000"/>
+            <w:kern w:val="0"/>
+            <w:sz w:val="24"/>
+            <w:szCs w:val="24"/>
+            <w:lang w:val="en-US" w:eastAsia="zh-CN" w:bidi="ar"/>
+          </w:rPr>
+          <w:t>研究</w:t>
+        </w:r>
+      </w:ins>
+      <w:ins w:id="44" w:author="向嘉豪" w:date="2025-04-18T21:09:04Z">
+        <w:r>
+          <w:rPr>
+            <w:rFonts w:hint="eastAsia" w:ascii="Times New Roman" w:hAnsi="Times New Roman" w:cs="Times New Roman"/>
+            <w:color w:val="000000"/>
+            <w:kern w:val="0"/>
+            <w:sz w:val="24"/>
+            <w:szCs w:val="24"/>
+            <w:lang w:val="en-US" w:eastAsia="zh-CN" w:bidi="ar"/>
+          </w:rPr>
+          <w:t>生</w:t>
+        </w:r>
+      </w:ins>
+      <w:ins w:id="45" w:author="向嘉豪" w:date="2025-04-18T21:09:06Z">
+        <w:r>
+          <w:rPr>
+            <w:rFonts w:hint="eastAsia" w:ascii="Times New Roman" w:hAnsi="Times New Roman" w:cs="Times New Roman"/>
+            <w:color w:val="000000"/>
+            <w:kern w:val="0"/>
+            <w:sz w:val="24"/>
+            <w:szCs w:val="24"/>
+            <w:lang w:val="en-US" w:eastAsia="zh-CN" w:bidi="ar"/>
+          </w:rPr>
+          <w:t>创新</w:t>
+        </w:r>
+      </w:ins>
+      <w:ins w:id="46" w:author="向嘉豪" w:date="2025-04-18T21:09:09Z">
+        <w:r>
+          <w:rPr>
+            <w:rFonts w:hint="eastAsia" w:ascii="Times New Roman" w:hAnsi="Times New Roman" w:cs="Times New Roman"/>
+            <w:color w:val="000000"/>
+            <w:kern w:val="0"/>
+            <w:sz w:val="24"/>
+            <w:szCs w:val="24"/>
+            <w:lang w:val="en-US" w:eastAsia="zh-CN" w:bidi="ar"/>
+          </w:rPr>
+          <w:t>论坛</w:t>
+        </w:r>
+      </w:ins>
+      <w:ins w:id="47" w:author="向嘉豪" w:date="2025-04-18T21:09:17Z">
+        <w:r>
+          <w:rPr>
+            <w:rFonts w:hint="eastAsia" w:ascii="Times New Roman" w:hAnsi="Times New Roman" w:cs="Times New Roman"/>
+            <w:color w:val="000000"/>
+            <w:kern w:val="0"/>
+            <w:sz w:val="24"/>
+            <w:szCs w:val="24"/>
+            <w:lang w:val="en-US" w:eastAsia="zh-CN" w:bidi="ar"/>
+          </w:rPr>
+          <w:t>优秀</w:t>
+        </w:r>
+      </w:ins>
+      <w:ins w:id="48" w:author="向嘉豪" w:date="2025-04-18T21:09:18Z">
+        <w:r>
+          <w:rPr>
+            <w:rFonts w:hint="eastAsia" w:ascii="Times New Roman" w:hAnsi="Times New Roman" w:cs="Times New Roman"/>
+            <w:color w:val="000000"/>
+            <w:kern w:val="0"/>
+            <w:sz w:val="24"/>
+            <w:szCs w:val="24"/>
+            <w:lang w:val="en-US" w:eastAsia="zh-CN" w:bidi="ar"/>
+          </w:rPr>
+          <w:t>论文</w:t>
+        </w:r>
+      </w:ins>
+      <w:ins w:id="49" w:author="向嘉豪" w:date="2025-04-18T21:09:19Z">
+        <w:r>
+          <w:rPr>
+            <w:rFonts w:hint="eastAsia" w:ascii="Times New Roman" w:hAnsi="Times New Roman" w:cs="Times New Roman"/>
+            <w:color w:val="000000"/>
+            <w:kern w:val="0"/>
+            <w:sz w:val="24"/>
+            <w:szCs w:val="24"/>
+            <w:lang w:val="en-US" w:eastAsia="zh-CN" w:bidi="ar"/>
+          </w:rPr>
+          <w:t>二</w:t>
+        </w:r>
+      </w:ins>
+      <w:ins w:id="50" w:author="向嘉豪" w:date="2025-04-18T21:09:21Z">
+        <w:r>
+          <w:rPr>
+            <w:rFonts w:hint="eastAsia" w:ascii="Times New Roman" w:hAnsi="Times New Roman" w:cs="Times New Roman"/>
+            <w:color w:val="000000"/>
+            <w:kern w:val="0"/>
+            <w:sz w:val="24"/>
+            <w:szCs w:val="24"/>
+            <w:lang w:val="en-US" w:eastAsia="zh-CN" w:bidi="ar"/>
+          </w:rPr>
+          <w:t>等奖</w:t>
+        </w:r>
+      </w:ins>
+      <w:ins w:id="51" w:author="向嘉豪" w:date="2025-04-18T21:09:24Z">
+        <w:r>
+          <w:rPr>
+            <w:rFonts w:hint="default" w:ascii="Times New Roman" w:hAnsi="Times New Roman" w:cs="Times New Roman"/>
+            <w:color w:val="000000"/>
+            <w:kern w:val="0"/>
+            <w:sz w:val="24"/>
+            <w:szCs w:val="24"/>
+            <w:lang w:val="en-US" w:eastAsia="zh-CN" w:bidi="ar"/>
+          </w:rPr>
+          <w:t>.</w:t>
+        </w:r>
+      </w:ins>
+    </w:p>
+    <w:p>
+      <w:pPr>
+        <w:spacing w:before="100" w:line="250" w:lineRule="auto"/>
+        <w:ind w:left="909" w:right="1104" w:firstLine="17"/>
+        <w:rPr>
+          <w:ins w:id="52" w:author="向嘉豪" w:date="2025-04-18T21:24:55Z"/>
+          <w:rFonts w:hint="default" w:ascii="Times New Roman" w:hAnsi="Times New Roman" w:cs="Times New Roman"/>
+          <w:color w:val="000000"/>
+          <w:kern w:val="0"/>
+          <w:sz w:val="24"/>
+          <w:szCs w:val="24"/>
+          <w:lang w:val="en-US" w:eastAsia="zh-CN" w:bidi="ar"/>
+        </w:rPr>
+      </w:pPr>
+      <w:ins w:id="53" w:author="向嘉豪" w:date="2025-04-18T20:50:56Z">
+        <w:r>
+          <w:rPr>
+            <w:rFonts w:hint="default" w:ascii="Times New Roman" w:hAnsi="Times New Roman" w:cs="Times New Roman"/>
+            <w:color w:val="000000"/>
+            <w:kern w:val="0"/>
+            <w:sz w:val="24"/>
+            <w:szCs w:val="24"/>
+            <w:lang w:val="en-US" w:eastAsia="zh-CN" w:bidi="ar"/>
+          </w:rPr>
+          <w:t>◆</w:t>
+        </w:r>
+      </w:ins>
+      <w:ins w:id="54" w:author="向嘉豪" w:date="2025-04-18T20:51:01Z">
+        <w:r>
+          <w:rPr>
+            <w:rFonts w:hint="default" w:ascii="Times New Roman" w:hAnsi="Times New Roman" w:cs="Times New Roman"/>
+            <w:color w:val="000000"/>
+            <w:kern w:val="0"/>
+            <w:sz w:val="24"/>
+            <w:szCs w:val="24"/>
+            <w:lang w:val="en-US" w:eastAsia="zh-CN" w:bidi="ar"/>
+          </w:rPr>
+          <w:t xml:space="preserve"> 2</w:t>
+        </w:r>
+      </w:ins>
+      <w:ins w:id="55" w:author="向嘉豪" w:date="2025-04-18T20:51:02Z">
+        <w:r>
+          <w:rPr>
+            <w:rFonts w:hint="default" w:ascii="Times New Roman" w:hAnsi="Times New Roman" w:cs="Times New Roman"/>
+            <w:color w:val="000000"/>
+            <w:kern w:val="0"/>
+            <w:sz w:val="24"/>
+            <w:szCs w:val="24"/>
+            <w:lang w:val="en-US" w:eastAsia="zh-CN" w:bidi="ar"/>
+          </w:rPr>
+          <w:t>024</w:t>
+        </w:r>
+      </w:ins>
+      <w:ins w:id="56" w:author="向嘉豪" w:date="2025-04-18T20:51:10Z">
+        <w:r>
+          <w:rPr>
+            <w:rFonts w:hint="eastAsia" w:ascii="Times New Roman" w:hAnsi="Times New Roman" w:cs="Times New Roman"/>
+            <w:color w:val="000000"/>
+            <w:kern w:val="0"/>
+            <w:sz w:val="24"/>
+            <w:szCs w:val="24"/>
+            <w:lang w:val="en-US" w:eastAsia="zh-CN" w:bidi="ar"/>
+          </w:rPr>
+          <w:t>年</w:t>
+        </w:r>
+      </w:ins>
+      <w:ins w:id="57" w:author="向嘉豪" w:date="2025-04-18T20:51:15Z">
+        <w:r>
+          <w:rPr>
+            <w:rFonts w:hint="eastAsia" w:ascii="Times New Roman" w:hAnsi="Times New Roman" w:cs="Times New Roman"/>
+            <w:color w:val="000000"/>
+            <w:kern w:val="0"/>
+            <w:sz w:val="24"/>
+            <w:szCs w:val="24"/>
+            <w:lang w:val="en-US" w:eastAsia="zh-CN" w:bidi="ar"/>
+          </w:rPr>
+          <w:t>衡阳</w:t>
+        </w:r>
+      </w:ins>
+      <w:ins w:id="58" w:author="向嘉豪" w:date="2025-04-18T20:51:16Z">
+        <w:r>
+          <w:rPr>
+            <w:rFonts w:hint="eastAsia" w:ascii="Times New Roman" w:hAnsi="Times New Roman" w:cs="Times New Roman"/>
+            <w:color w:val="000000"/>
+            <w:kern w:val="0"/>
+            <w:sz w:val="24"/>
+            <w:szCs w:val="24"/>
+            <w:lang w:val="en-US" w:eastAsia="zh-CN" w:bidi="ar"/>
+          </w:rPr>
+          <w:t>师范</w:t>
+        </w:r>
+      </w:ins>
+      <w:ins w:id="59" w:author="向嘉豪" w:date="2025-04-18T20:51:17Z">
+        <w:r>
+          <w:rPr>
+            <w:rFonts w:hint="eastAsia" w:ascii="Times New Roman" w:hAnsi="Times New Roman" w:cs="Times New Roman"/>
+            <w:color w:val="000000"/>
+            <w:kern w:val="0"/>
+            <w:sz w:val="24"/>
+            <w:szCs w:val="24"/>
+            <w:lang w:val="en-US" w:eastAsia="zh-CN" w:bidi="ar"/>
+          </w:rPr>
+          <w:t>学院</w:t>
+        </w:r>
+      </w:ins>
+      <w:ins w:id="60" w:author="向嘉豪" w:date="2025-04-18T20:51:21Z">
+        <w:r>
+          <w:rPr>
+            <w:rFonts w:hint="eastAsia" w:ascii="Times New Roman" w:hAnsi="Times New Roman" w:cs="Times New Roman"/>
+            <w:color w:val="000000"/>
+            <w:kern w:val="0"/>
+            <w:sz w:val="24"/>
+            <w:szCs w:val="24"/>
+            <w:lang w:val="en-US" w:eastAsia="zh-CN" w:bidi="ar"/>
+          </w:rPr>
+          <w:t>大学生</w:t>
+        </w:r>
+      </w:ins>
+      <w:ins w:id="61" w:author="向嘉豪" w:date="2025-04-18T20:51:38Z">
+        <w:r>
+          <w:rPr>
+            <w:rFonts w:hint="eastAsia" w:ascii="Times New Roman" w:hAnsi="Times New Roman" w:cs="Times New Roman"/>
+            <w:color w:val="000000"/>
+            <w:kern w:val="0"/>
+            <w:sz w:val="24"/>
+            <w:szCs w:val="24"/>
+            <w:lang w:val="en-US" w:eastAsia="zh-CN" w:bidi="ar"/>
+          </w:rPr>
+          <w:t>创新</w:t>
+        </w:r>
+      </w:ins>
+      <w:ins w:id="62" w:author="向嘉豪" w:date="2025-04-18T20:51:41Z">
+        <w:r>
+          <w:rPr>
+            <w:rFonts w:hint="eastAsia" w:ascii="Times New Roman" w:hAnsi="Times New Roman" w:cs="Times New Roman"/>
+            <w:color w:val="000000"/>
+            <w:kern w:val="0"/>
+            <w:sz w:val="24"/>
+            <w:szCs w:val="24"/>
+            <w:lang w:val="en-US" w:eastAsia="zh-CN" w:bidi="ar"/>
+          </w:rPr>
+          <w:t>大赛</w:t>
+        </w:r>
+      </w:ins>
+      <w:ins w:id="63" w:author="向嘉豪" w:date="2025-04-18T20:51:47Z">
+        <w:r>
+          <w:rPr>
+            <w:rFonts w:hint="eastAsia" w:ascii="Times New Roman" w:hAnsi="Times New Roman" w:cs="Times New Roman"/>
+            <w:color w:val="000000"/>
+            <w:kern w:val="0"/>
+            <w:sz w:val="24"/>
+            <w:szCs w:val="24"/>
+            <w:lang w:val="en-US" w:eastAsia="zh-CN" w:bidi="ar"/>
+          </w:rPr>
+          <w:t>优秀</w:t>
+        </w:r>
+      </w:ins>
+      <w:ins w:id="64" w:author="向嘉豪" w:date="2025-04-18T20:51:48Z">
+        <w:r>
+          <w:rPr>
+            <w:rFonts w:hint="eastAsia" w:ascii="Times New Roman" w:hAnsi="Times New Roman" w:cs="Times New Roman"/>
+            <w:color w:val="000000"/>
+            <w:kern w:val="0"/>
+            <w:sz w:val="24"/>
+            <w:szCs w:val="24"/>
+            <w:lang w:val="en-US" w:eastAsia="zh-CN" w:bidi="ar"/>
+          </w:rPr>
+          <w:t>奖</w:t>
+        </w:r>
+      </w:ins>
+      <w:ins w:id="65" w:author="向嘉豪" w:date="2025-04-18T21:06:50Z">
+        <w:r>
+          <w:rPr>
+            <w:rFonts w:hint="default" w:ascii="Times New Roman" w:hAnsi="Times New Roman" w:cs="Times New Roman"/>
+            <w:color w:val="000000"/>
+            <w:kern w:val="0"/>
+            <w:sz w:val="24"/>
+            <w:szCs w:val="24"/>
+            <w:lang w:val="en-US" w:eastAsia="zh-CN" w:bidi="ar"/>
+          </w:rPr>
+          <w:t>.</w:t>
+        </w:r>
+      </w:ins>
+    </w:p>
+    <w:p>
+      <w:pPr>
+        <w:spacing w:before="100" w:line="250" w:lineRule="auto"/>
+        <w:ind w:left="909" w:right="1104" w:firstLine="17"/>
+        <w:rPr>
+          <w:ins w:id="66" w:author="向嘉豪" w:date="2025-04-18T20:47:41Z"/>
+          <w:rFonts w:hint="default" w:ascii="Times New Roman" w:hAnsi="Times New Roman" w:cs="Times New Roman"/>
+          <w:color w:val="000000"/>
+          <w:kern w:val="0"/>
+          <w:sz w:val="24"/>
+          <w:szCs w:val="24"/>
+          <w:lang w:val="en-US" w:eastAsia="zh-CN" w:bidi="ar"/>
+        </w:rPr>
+      </w:pPr>
+      <w:ins w:id="67" w:author="向嘉豪" w:date="2025-04-18T21:24:59Z">
+        <w:r>
+          <w:rPr>
+            <w:rFonts w:hint="default" w:ascii="Times New Roman" w:hAnsi="Times New Roman" w:cs="Times New Roman"/>
+            <w:color w:val="000000"/>
+            <w:kern w:val="0"/>
+            <w:sz w:val="24"/>
+            <w:szCs w:val="24"/>
+            <w:lang w:val="en-US" w:eastAsia="zh-CN" w:bidi="ar"/>
+          </w:rPr>
+          <w:t>◆</w:t>
+        </w:r>
+      </w:ins>
+      <w:ins w:id="68" w:author="向嘉豪" w:date="2025-04-18T21:25:03Z">
+        <w:r>
+          <w:rPr>
+            <w:rFonts w:hint="eastAsia" w:ascii="Times New Roman" w:hAnsi="Times New Roman" w:cs="Times New Roman"/>
+            <w:color w:val="000000"/>
+            <w:kern w:val="0"/>
+            <w:sz w:val="24"/>
+            <w:szCs w:val="24"/>
+            <w:lang w:val="en-US" w:eastAsia="zh-CN" w:bidi="ar"/>
+          </w:rPr>
+          <w:t xml:space="preserve"> </w:t>
+        </w:r>
+      </w:ins>
+      <w:ins w:id="69" w:author="向嘉豪" w:date="2025-04-18T21:25:04Z">
+        <w:r>
+          <w:rPr>
+            <w:rFonts w:hint="eastAsia" w:ascii="Times New Roman" w:hAnsi="Times New Roman" w:cs="Times New Roman"/>
+            <w:color w:val="000000"/>
+            <w:kern w:val="0"/>
+            <w:sz w:val="24"/>
+            <w:szCs w:val="24"/>
+            <w:lang w:val="en-US" w:eastAsia="zh-CN" w:bidi="ar"/>
+          </w:rPr>
+          <w:t>202</w:t>
+        </w:r>
+      </w:ins>
+      <w:ins w:id="70" w:author="向嘉豪" w:date="2025-04-18T21:25:06Z">
+        <w:r>
+          <w:rPr>
+            <w:rFonts w:hint="eastAsia" w:ascii="Times New Roman" w:hAnsi="Times New Roman" w:cs="Times New Roman"/>
+            <w:color w:val="000000"/>
+            <w:kern w:val="0"/>
+            <w:sz w:val="24"/>
+            <w:szCs w:val="24"/>
+            <w:lang w:val="en-US" w:eastAsia="zh-CN" w:bidi="ar"/>
+          </w:rPr>
+          <w:t>3</w:t>
+        </w:r>
+      </w:ins>
+      <w:ins w:id="71" w:author="向嘉豪" w:date="2025-04-18T21:25:07Z">
+        <w:r>
+          <w:rPr>
+            <w:rFonts w:hint="eastAsia" w:ascii="Times New Roman" w:hAnsi="Times New Roman" w:cs="Times New Roman"/>
+            <w:color w:val="000000"/>
+            <w:kern w:val="0"/>
+            <w:sz w:val="24"/>
+            <w:szCs w:val="24"/>
+            <w:lang w:val="en-US" w:eastAsia="zh-CN" w:bidi="ar"/>
+          </w:rPr>
+          <w:t>年</w:t>
+        </w:r>
+      </w:ins>
+      <w:ins w:id="72" w:author="向嘉豪" w:date="2025-04-18T21:25:14Z">
+        <w:r>
+          <w:rPr>
+            <w:rFonts w:hint="eastAsia" w:ascii="Times New Roman" w:hAnsi="Times New Roman" w:cs="Times New Roman"/>
+            <w:color w:val="000000"/>
+            <w:kern w:val="0"/>
+            <w:sz w:val="24"/>
+            <w:szCs w:val="24"/>
+            <w:lang w:val="en-US" w:eastAsia="zh-CN" w:bidi="ar"/>
+          </w:rPr>
+          <w:t>衡阳师范学院</w:t>
+        </w:r>
+      </w:ins>
+      <w:ins w:id="73" w:author="向嘉豪" w:date="2025-04-18T21:25:23Z">
+        <w:r>
+          <w:rPr>
+            <w:rFonts w:hint="eastAsia" w:ascii="Times New Roman" w:hAnsi="Times New Roman" w:cs="Times New Roman"/>
+            <w:color w:val="000000"/>
+            <w:kern w:val="0"/>
+            <w:sz w:val="24"/>
+            <w:szCs w:val="24"/>
+            <w:lang w:val="en-US" w:eastAsia="zh-CN" w:bidi="ar"/>
+          </w:rPr>
+          <w:t>“挑战杯”课外学术科技作品竞赛特等奖</w:t>
+        </w:r>
+      </w:ins>
+      <w:ins w:id="74" w:author="向嘉豪" w:date="2025-04-18T21:25:35Z">
+        <w:r>
+          <w:rPr>
+            <w:rFonts w:hint="default" w:ascii="Times New Roman" w:hAnsi="Times New Roman" w:cs="Times New Roman"/>
+            <w:color w:val="000000"/>
+            <w:kern w:val="0"/>
+            <w:sz w:val="24"/>
+            <w:szCs w:val="24"/>
+            <w:lang w:val="en-US" w:eastAsia="zh-CN" w:bidi="ar"/>
+          </w:rPr>
+          <w:t>.</w:t>
+        </w:r>
+      </w:ins>
+    </w:p>
+    <w:p>
+      <w:pPr>
+        <w:spacing w:before="100" w:line="250" w:lineRule="auto"/>
+        <w:ind w:left="909" w:right="1104" w:firstLine="17"/>
+        <w:rPr>
+          <w:ins w:id="75" w:author="向嘉豪" w:date="2025-04-18T20:42:44Z"/>
+          <w:rFonts w:hint="default" w:ascii="Times New Roman" w:hAnsi="Times New Roman" w:cs="Times New Roman"/>
+          <w:color w:val="000000"/>
+          <w:kern w:val="0"/>
+          <w:sz w:val="24"/>
+          <w:szCs w:val="24"/>
+          <w:lang w:val="en-US" w:eastAsia="zh-CN" w:bidi="ar"/>
+        </w:rPr>
+      </w:pPr>
+      <w:ins w:id="76" w:author="向嘉豪" w:date="2025-04-18T20:47:46Z">
+        <w:r>
+          <w:rPr>
+            <w:rFonts w:hint="default" w:ascii="Times New Roman" w:hAnsi="Times New Roman" w:cs="Times New Roman"/>
+            <w:color w:val="000000"/>
+            <w:kern w:val="0"/>
+            <w:sz w:val="24"/>
+            <w:szCs w:val="24"/>
+            <w:lang w:val="en-US" w:eastAsia="zh-CN" w:bidi="ar"/>
+          </w:rPr>
+          <w:t>◆</w:t>
+        </w:r>
+      </w:ins>
+      <w:ins w:id="77" w:author="向嘉豪" w:date="2025-04-18T20:47:46Z">
+        <w:r>
+          <w:rPr>
+            <w:rFonts w:hint="eastAsia" w:ascii="Times New Roman" w:hAnsi="Times New Roman" w:cs="Times New Roman"/>
+            <w:color w:val="000000"/>
+            <w:kern w:val="0"/>
+            <w:sz w:val="24"/>
+            <w:szCs w:val="24"/>
+            <w:lang w:val="en-US" w:eastAsia="zh-CN" w:bidi="ar"/>
+          </w:rPr>
+          <w:t xml:space="preserve"> </w:t>
+        </w:r>
+      </w:ins>
+      <w:ins w:id="78" w:author="向嘉豪" w:date="2025-04-18T20:42:44Z">
+        <w:r>
+          <w:rPr>
+            <w:rFonts w:hint="default" w:ascii="Times New Roman" w:hAnsi="Times New Roman" w:cs="Times New Roman"/>
+            <w:color w:val="000000"/>
+            <w:kern w:val="0"/>
+            <w:sz w:val="24"/>
+            <w:szCs w:val="24"/>
+            <w:lang w:val="en-US" w:eastAsia="zh-CN" w:bidi="ar"/>
+          </w:rPr>
+          <w:t>202</w:t>
+        </w:r>
+      </w:ins>
+      <w:ins w:id="79" w:author="向嘉豪" w:date="2025-04-18T21:10:00Z">
+        <w:r>
+          <w:rPr>
+            <w:rFonts w:hint="default" w:ascii="Times New Roman" w:hAnsi="Times New Roman" w:cs="Times New Roman"/>
+            <w:color w:val="000000"/>
+            <w:kern w:val="0"/>
+            <w:sz w:val="24"/>
+            <w:szCs w:val="24"/>
+            <w:lang w:val="en-US" w:eastAsia="zh-CN" w:bidi="ar"/>
+          </w:rPr>
+          <w:t>3</w:t>
+        </w:r>
+      </w:ins>
+      <w:ins w:id="80" w:author="向嘉豪" w:date="2025-04-18T20:42:44Z">
+        <w:r>
+          <w:rPr>
+            <w:rFonts w:hint="default" w:ascii="Times New Roman" w:hAnsi="Times New Roman" w:cs="Times New Roman"/>
+            <w:color w:val="000000"/>
+            <w:kern w:val="0"/>
+            <w:sz w:val="24"/>
+            <w:szCs w:val="24"/>
+            <w:lang w:val="en-US" w:eastAsia="zh-CN" w:bidi="ar"/>
+          </w:rPr>
+          <w:t>年度硕士研究生奖学金</w:t>
+        </w:r>
+      </w:ins>
+      <w:ins w:id="81" w:author="向嘉豪" w:date="2025-04-18T20:42:50Z">
+        <w:r>
+          <w:rPr>
+            <w:rFonts w:hint="eastAsia" w:ascii="Times New Roman" w:hAnsi="Times New Roman" w:cs="Times New Roman"/>
+            <w:color w:val="000000"/>
+            <w:kern w:val="0"/>
+            <w:sz w:val="24"/>
+            <w:szCs w:val="24"/>
+            <w:lang w:val="en-US" w:eastAsia="zh-CN" w:bidi="ar"/>
+          </w:rPr>
+          <w:t>二</w:t>
+        </w:r>
+      </w:ins>
+      <w:ins w:id="82" w:author="向嘉豪" w:date="2025-04-18T20:42:44Z">
+        <w:r>
+          <w:rPr>
+            <w:rFonts w:hint="default" w:ascii="Times New Roman" w:hAnsi="Times New Roman" w:cs="Times New Roman"/>
+            <w:color w:val="000000"/>
+            <w:kern w:val="0"/>
+            <w:sz w:val="24"/>
+            <w:szCs w:val="24"/>
+            <w:lang w:val="en-US" w:eastAsia="zh-CN" w:bidi="ar"/>
+          </w:rPr>
+          <w:t>等奖.</w:t>
+        </w:r>
+      </w:ins>
+    </w:p>
+    <w:p>
+      <w:pPr>
+        <w:spacing w:before="100" w:line="250" w:lineRule="auto"/>
+        <w:ind w:left="909" w:right="1104" w:firstLine="17"/>
+        <w:rPr>
+          <w:rFonts w:hint="default" w:ascii="Times New Roman" w:hAnsi="Times New Roman" w:cs="Times New Roman"/>
+          <w:color w:val="000000"/>
+          <w:kern w:val="0"/>
+          <w:sz w:val="24"/>
+          <w:szCs w:val="24"/>
+          <w:lang w:val="en-US" w:eastAsia="zh-CN" w:bidi="ar"/>
+        </w:rPr>
+        <w:pPrChange w:id="83" w:author="向嘉豪" w:date="2025-04-18T21:41:23Z">
+          <w:pPr>
+            <w:spacing w:before="100" w:line="250" w:lineRule="auto"/>
+            <w:ind w:left="909" w:right="1104" w:firstLine="17"/>
+          </w:pPr>
+        </w:pPrChange>
+      </w:pPr>
+      <w:ins w:id="84" w:author="向嘉豪" w:date="2025-04-18T20:42:44Z">
+        <w:r>
+          <w:rPr>
+            <w:rFonts w:hint="default" w:ascii="Times New Roman" w:hAnsi="Times New Roman" w:cs="Times New Roman"/>
+            <w:color w:val="000000"/>
+            <w:kern w:val="0"/>
+            <w:sz w:val="24"/>
+            <w:szCs w:val="24"/>
+            <w:lang w:val="en-US" w:eastAsia="zh-CN" w:bidi="ar"/>
+          </w:rPr>
+          <w:t>◆ 202</w:t>
+        </w:r>
+      </w:ins>
+      <w:ins w:id="85" w:author="向嘉豪" w:date="2025-04-18T21:10:02Z">
+        <w:r>
+          <w:rPr>
+            <w:rFonts w:hint="default" w:ascii="Times New Roman" w:hAnsi="Times New Roman" w:cs="Times New Roman"/>
+            <w:color w:val="000000"/>
+            <w:kern w:val="0"/>
+            <w:sz w:val="24"/>
+            <w:szCs w:val="24"/>
+            <w:lang w:val="en-US" w:eastAsia="zh-CN" w:bidi="ar"/>
+          </w:rPr>
+          <w:t>3</w:t>
+        </w:r>
+      </w:ins>
+      <w:ins w:id="86" w:author="向嘉豪" w:date="2025-04-18T20:42:44Z">
+        <w:r>
+          <w:rPr>
+            <w:rFonts w:hint="default" w:ascii="Times New Roman" w:hAnsi="Times New Roman" w:cs="Times New Roman"/>
+            <w:color w:val="000000"/>
+            <w:kern w:val="0"/>
+            <w:sz w:val="24"/>
+            <w:szCs w:val="24"/>
+            <w:lang w:val="en-US" w:eastAsia="zh-CN" w:bidi="ar"/>
+          </w:rPr>
+          <w:t>-202</w:t>
+        </w:r>
+      </w:ins>
+      <w:ins w:id="87" w:author="向嘉豪" w:date="2025-04-18T21:10:04Z">
+        <w:r>
+          <w:rPr>
+            <w:rFonts w:hint="default" w:ascii="Times New Roman" w:hAnsi="Times New Roman" w:cs="Times New Roman"/>
+            <w:color w:val="000000"/>
+            <w:kern w:val="0"/>
+            <w:sz w:val="24"/>
+            <w:szCs w:val="24"/>
+            <w:lang w:val="en-US" w:eastAsia="zh-CN" w:bidi="ar"/>
+          </w:rPr>
+          <w:t>4</w:t>
+        </w:r>
+      </w:ins>
+      <w:ins w:id="88" w:author="向嘉豪" w:date="2025-04-18T20:42:44Z">
+        <w:r>
+          <w:rPr>
+            <w:rFonts w:hint="default" w:ascii="Times New Roman" w:hAnsi="Times New Roman" w:cs="Times New Roman"/>
+            <w:color w:val="000000"/>
+            <w:kern w:val="0"/>
+            <w:sz w:val="24"/>
+            <w:szCs w:val="24"/>
+            <w:lang w:val="en-US" w:eastAsia="zh-CN" w:bidi="ar"/>
+          </w:rPr>
+          <w:t>年度硕士研究生奖学金</w:t>
+        </w:r>
+      </w:ins>
+      <w:ins w:id="89" w:author="向嘉豪" w:date="2025-04-18T20:42:48Z">
+        <w:r>
+          <w:rPr>
+            <w:rFonts w:hint="eastAsia" w:ascii="Times New Roman" w:hAnsi="Times New Roman" w:cs="Times New Roman"/>
+            <w:color w:val="000000"/>
+            <w:kern w:val="0"/>
+            <w:sz w:val="24"/>
+            <w:szCs w:val="24"/>
+            <w:lang w:val="en-US" w:eastAsia="zh-CN" w:bidi="ar"/>
+          </w:rPr>
+          <w:t>二</w:t>
+        </w:r>
+      </w:ins>
+      <w:ins w:id="90" w:author="向嘉豪" w:date="2025-04-18T20:42:44Z">
+        <w:r>
+          <w:rPr>
+            <w:rFonts w:hint="default" w:ascii="Times New Roman" w:hAnsi="Times New Roman" w:cs="Times New Roman"/>
+            <w:color w:val="000000"/>
+            <w:kern w:val="0"/>
+            <w:sz w:val="24"/>
+            <w:szCs w:val="24"/>
+            <w:lang w:val="en-US" w:eastAsia="zh-CN" w:bidi="ar"/>
+          </w:rPr>
+          <w:t>等奖.</w:t>
+        </w:r>
+      </w:ins>
       <w:bookmarkStart w:id="0" w:name="_GoBack"/>
       <w:bookmarkEnd w:id="0"/>
-      <w:r>
-        <w:rPr>
-          <w:rFonts w:ascii="Times New Roman" w:hAnsi="Times New Roman" w:cs="Times New Roman"/>
-          <w:i/>
-          <w:iCs/>
-          <w:color w:val="000000"/>
-          <w:kern w:val="0"/>
-          <w:sz w:val="24"/>
-          <w:szCs w:val="24"/>
-          <w:lang w:val="en-US" w:eastAsia="zh-CN" w:bidi="ar"/>
-        </w:rPr>
-        <w:t>e Journal of Supercomputing</w:t>
-      </w:r>
-      <w:r>
-        <w:rPr>
-          <w:rFonts w:ascii="Times New Roman" w:hAnsi="Times New Roman" w:cs="Times New Roman"/>
-          <w:color w:val="000000"/>
-          <w:kern w:val="0"/>
-          <w:sz w:val="24"/>
-          <w:szCs w:val="24"/>
-          <w:lang w:val="en-US" w:eastAsia="zh-CN" w:bidi="ar"/>
-        </w:rPr>
-        <w:t>, 2025, 81(1): 224.</w:t>
-      </w:r>
     </w:p>
     <w:p>
       <w:pPr>
@@ -1914,7 +3076,7 @@
                     <pic:cNvPicPr/>
                   </pic:nvPicPr>
                   <pic:blipFill>
-                    <a:blip r:embed="rId8"/>
+                    <a:blip r:embed="rId9"/>
                     <a:stretch>
                       <a:fillRect/>
                     </a:stretch>
@@ -1973,9 +3135,12 @@
         <w:spacing w:before="73" w:line="212" w:lineRule="auto"/>
         <w:ind w:left="937" w:right="1104" w:hanging="25"/>
         <w:rPr>
-          <w:rFonts w:ascii="Times New Roman" w:hAnsi="Times New Roman" w:eastAsia="Times New Roman" w:cs="Times New Roman"/>
-          <w:sz w:val="24"/>
-          <w:szCs w:val="24"/>
+          <w:ins w:id="91" w:author="向嘉豪" w:date="2025-04-18T20:32:17Z"/>
+          <w:rFonts w:hint="default" w:ascii="Times New Roman" w:hAnsi="Times New Roman" w:eastAsia="宋体" w:cs="Times New Roman"/>
+          <w:kern w:val="2"/>
+          <w:sz w:val="24"/>
+          <w:szCs w:val="32"/>
+          <w:lang w:val="en-US" w:eastAsia="zh-CN" w:bidi="ar"/>
         </w:rPr>
       </w:pPr>
       <w:r>
@@ -2046,7 +3211,28 @@
           <w:szCs w:val="32"/>
           <w:lang w:val="en-US" w:eastAsia="zh-CN" w:bidi="ar"/>
         </w:rPr>
-        <w:t>(No. CX20240977)</w:t>
+        <w:t xml:space="preserve">(No. </w:t>
+      </w:r>
+    </w:p>
+    <w:p>
+      <w:pPr>
+        <w:spacing w:before="73" w:line="212" w:lineRule="auto"/>
+        <w:ind w:left="937" w:right="1104" w:hanging="25"/>
+        <w:rPr>
+          <w:rFonts w:ascii="Times New Roman" w:hAnsi="Times New Roman" w:eastAsia="Times New Roman" w:cs="Times New Roman"/>
+          <w:sz w:val="24"/>
+          <w:szCs w:val="24"/>
+        </w:rPr>
+      </w:pPr>
+      <w:r>
+        <w:rPr>
+          <w:rFonts w:hint="default" w:ascii="Times New Roman" w:hAnsi="Times New Roman" w:eastAsia="宋体" w:cs="Times New Roman"/>
+          <w:kern w:val="2"/>
+          <w:sz w:val="24"/>
+          <w:szCs w:val="32"/>
+          <w:lang w:val="en-US" w:eastAsia="zh-CN" w:bidi="ar"/>
+        </w:rPr>
+        <w:t>CX20240977)</w:t>
       </w:r>
       <w:r>
         <w:rPr>
@@ -2063,9 +3249,22 @@
         <w:spacing w:before="110" w:line="185" w:lineRule="auto"/>
         <w:jc w:val="center"/>
         <w:rPr>
+          <w:ins w:id="92" w:author="李浪" w:date="2025-04-18T20:28:43Z"/>
           <w:rFonts w:ascii="方正舒体" w:hAnsi="方正舒体" w:eastAsia="方正舒体" w:cs="方正舒体"/>
           <w:sz w:val="32"/>
           <w:szCs w:val="32"/>
+        </w:rPr>
+      </w:pPr>
+    </w:p>
+    <w:p>
+      <w:pPr>
+        <w:spacing w:before="110" w:line="185" w:lineRule="auto"/>
+        <w:jc w:val="both"/>
+        <w:rPr>
+          <w:rFonts w:hint="default" w:ascii="方正舒体" w:hAnsi="方正舒体" w:eastAsia="方正舒体" w:cs="方正舒体"/>
+          <w:sz w:val="32"/>
+          <w:szCs w:val="32"/>
+          <w:lang w:val="en-US" w:eastAsia="zh-CN"/>
         </w:rPr>
       </w:pPr>
     </w:p>
@@ -2129,6 +3328,17 @@
     </w:p>
   </w:footnote>
 </w:footnotes>
+</file>
+
+<file path=word/people.xml><?xml version="1.0" encoding="utf-8"?>
+<w15:people xmlns:wpc="http://schemas.microsoft.com/office/word/2010/wordprocessingCanvas" xmlns:mc="http://schemas.openxmlformats.org/markup-compatibility/2006" xmlns:o="urn:schemas-microsoft-com:office:office" xmlns:r="http://schemas.openxmlformats.org/officeDocument/2006/relationships" xmlns:m="http://schemas.openxmlformats.org/officeDocument/2006/math" xmlns:v="urn:schemas-microsoft-com:vml" xmlns:wp14="http://schemas.microsoft.com/office/word/2010/wordprocessingDrawing" xmlns:wp="http://schemas.openxmlformats.org/drawingml/2006/wordprocessingDrawing" xmlns:w="http://schemas.openxmlformats.org/wordprocessingml/2006/main" xmlns:w14="http://schemas.microsoft.com/office/word/2010/wordml" xmlns:w15="http://schemas.microsoft.com/office/word/2012/wordml" xmlns:w10="urn:schemas-microsoft-com:office:word" xmlns:wpg="http://schemas.microsoft.com/office/word/2010/wordprocessingGroup" xmlns:wpi="http://schemas.microsoft.com/office/word/2010/wordprocessingInk" xmlns:wne="http://schemas.microsoft.com/office/word/2006/wordml" xmlns:wps="http://schemas.microsoft.com/office/word/2010/wordprocessingShape" xmlns:wpsCustomData="http://www.wps.cn/officeDocument/2013/wpsCustomData" mc:Ignorable="w14 w15 wp14">
+  <w15:person w15:author="李浪">
+    <w15:presenceInfo w15:providerId="WPS Office" w15:userId="1277586039"/>
+  </w15:person>
+  <w15:person w15:author="向嘉豪">
+    <w15:presenceInfo w15:providerId="WPS Office" w15:userId="4165103053"/>
+  </w15:person>
+</w15:people>
 </file>
 
 <file path=word/styles.xml><?xml version="1.0" encoding="utf-8"?>
@@ -2500,6 +3710,7 @@
   </w:style>
   <w:style w:type="character" w:customStyle="1" w:styleId="8">
     <w:name w:val="s1"/>
+    <w:qFormat/>
     <w:uiPriority w:val="0"/>
     <w:rPr>
       <w:rFonts w:ascii="helvetica" w:hAnsi="helvetica" w:eastAsia="helvetica" w:cs="helvetica"/>

</xml_diff>